<commit_message>
Added swagger for Scan To Email
</commit_message>
<xml_diff>
--- a/Brother API-AV.docx
+++ b/Brother API-AV.docx
@@ -139,7 +139,133 @@
       </w:r>
     </w:p>
     <w:p/>
-    <w:p/>
+    <w:p>
+      <w:r>
+        <w:rPr>
+          <w:noProof/>
+        </w:rPr>
+        <mc:AlternateContent>
+          <mc:Choice Requires="wps">
+            <w:drawing>
+              <wp:anchor distT="0" distB="0" distL="114300" distR="114300" simplePos="0" relativeHeight="251670528" behindDoc="0" locked="0" layoutInCell="1" allowOverlap="1" wp14:anchorId="0EFCD2F7" wp14:editId="05F8FEFD">
+                <wp:simplePos x="0" y="0"/>
+                <wp:positionH relativeFrom="column">
+                  <wp:posOffset>3313430</wp:posOffset>
+                </wp:positionH>
+                <wp:positionV relativeFrom="paragraph">
+                  <wp:posOffset>4493895</wp:posOffset>
+                </wp:positionV>
+                <wp:extent cx="624840" cy="136439"/>
+                <wp:effectExtent l="19050" t="76200" r="22860" b="92710"/>
+                <wp:wrapNone/>
+                <wp:docPr id="6" name="Arrow: Right 6"/>
+                <wp:cNvGraphicFramePr/>
+                <a:graphic xmlns:a="http://schemas.openxmlformats.org/drawingml/2006/main">
+                  <a:graphicData uri="http://schemas.microsoft.com/office/word/2010/wordprocessingShape">
+                    <wps:wsp>
+                      <wps:cNvSpPr/>
+                      <wps:spPr>
+                        <a:xfrm rot="9845254">
+                          <a:off x="0" y="0"/>
+                          <a:ext cx="624840" cy="136439"/>
+                        </a:xfrm>
+                        <a:prstGeom prst="rightArrow">
+                          <a:avLst/>
+                        </a:prstGeom>
+                      </wps:spPr>
+                      <wps:style>
+                        <a:lnRef idx="2">
+                          <a:schemeClr val="dk1"/>
+                        </a:lnRef>
+                        <a:fillRef idx="1">
+                          <a:schemeClr val="lt1"/>
+                        </a:fillRef>
+                        <a:effectRef idx="0">
+                          <a:schemeClr val="dk1"/>
+                        </a:effectRef>
+                        <a:fontRef idx="minor">
+                          <a:schemeClr val="dk1"/>
+                        </a:fontRef>
+                      </wps:style>
+                      <wps:txbx>
+                        <w:txbxContent>
+                          <w:p>
+                            <w:pPr>
+                              <w:jc w:val="center"/>
+                              <w:rPr>
+                                <w:lang w:val="en-US"/>
+                              </w:rPr>
+                            </w:pPr>
+                            <w:r>
+                              <w:rPr>
+                                <w:lang w:val="en-US"/>
+                              </w:rPr>
+                              <w:t>API Call</w:t>
+                            </w:r>
+                          </w:p>
+                        </w:txbxContent>
+                      </wps:txbx>
+                      <wps:bodyPr rot="0" spcFirstLastPara="0" vertOverflow="overflow" horzOverflow="overflow" vert="horz" wrap="square" lIns="91440" tIns="45720" rIns="91440" bIns="45720" numCol="1" spcCol="0" rtlCol="0" fromWordArt="0" anchor="ctr" anchorCtr="0" forceAA="0" compatLnSpc="1">
+                        <a:prstTxWarp prst="textNoShape">
+                          <a:avLst/>
+                        </a:prstTxWarp>
+                        <a:noAutofit/>
+                      </wps:bodyPr>
+                    </wps:wsp>
+                  </a:graphicData>
+                </a:graphic>
+                <wp14:sizeRelH relativeFrom="margin">
+                  <wp14:pctWidth>0</wp14:pctWidth>
+                </wp14:sizeRelH>
+                <wp14:sizeRelV relativeFrom="margin">
+                  <wp14:pctHeight>0</wp14:pctHeight>
+                </wp14:sizeRelV>
+              </wp:anchor>
+            </w:drawing>
+          </mc:Choice>
+          <mc:Fallback>
+            <w:pict>
+              <v:shapetype w14:anchorId="0EFCD2F7" id="_x0000_t13" coordsize="21600,21600" o:spt="13" adj="16200,5400" path="m@0,l@0@1,0@1,0@2@0@2@0,21600,21600,10800xe">
+                <v:stroke joinstyle="miter"/>
+                <v:formulas>
+                  <v:f eqn="val #0"/>
+                  <v:f eqn="val #1"/>
+                  <v:f eqn="sum height 0 #1"/>
+                  <v:f eqn="sum 10800 0 #1"/>
+                  <v:f eqn="sum width 0 #0"/>
+                  <v:f eqn="prod @4 @3 10800"/>
+                  <v:f eqn="sum width 0 @5"/>
+                </v:formulas>
+                <v:path o:connecttype="custom" o:connectlocs="@0,0;0,10800;@0,21600;21600,10800" o:connectangles="270,180,90,0" textboxrect="0,@1,@6,@2"/>
+                <v:handles>
+                  <v:h position="#0,#1" xrange="0,21600" yrange="0,10800"/>
+                </v:handles>
+              </v:shapetype>
+              <v:shape id="Arrow: Right 6" o:spid="_x0000_s1026" type="#_x0000_t13" style="position:absolute;margin-left:260.9pt;margin-top:353.85pt;width:49.2pt;height:10.75pt;rotation:10753643fd;z-index:251670528;visibility:visible;mso-wrap-style:square;mso-width-percent:0;mso-height-percent:0;mso-wrap-distance-left:9pt;mso-wrap-distance-top:0;mso-wrap-distance-right:9pt;mso-wrap-distance-bottom:0;mso-position-horizontal:absolute;mso-position-horizontal-relative:text;mso-position-vertical:absolute;mso-position-vertical-relative:text;mso-width-percent:0;mso-height-percent:0;mso-width-relative:margin;mso-height-relative:margin;v-text-anchor:middle" o:gfxdata="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" adj="19242" fillcolor="white [3201]" strokecolor="black [3200]" strokeweight="1pt">
+                <v:textbox>
+                  <w:txbxContent>
+                    <w:p>
+                      <w:pPr>
+                        <w:jc w:val="center"/>
+                        <w:rPr>
+                          <w:lang w:val="en-US"/>
+                        </w:rPr>
+                      </w:pPr>
+                      <w:r>
+                        <w:rPr>
+                          <w:lang w:val="en-US"/>
+                        </w:rPr>
+                        <w:t>API Call</w:t>
+                      </w:r>
+                    </w:p>
+                  </w:txbxContent>
+                </v:textbox>
+              </v:shape>
+            </w:pict>
+          </mc:Fallback>
+        </mc:AlternateContent>
+      </w:r>
+    </w:p>
     <w:tbl>
       <w:tblPr>
         <w:tblStyle w:val="TableGrid"/>
@@ -153,7 +279,7 @@
       </w:tblGrid>
       <w:tr>
         <w:trPr>
-          <w:trHeight w:val="6653"/>
+          <w:trHeight w:val="8387"/>
         </w:trPr>
         <w:tc>
           <w:tcPr>
@@ -255,23 +381,7 @@
                 </mc:Choice>
                 <mc:Fallback>
                   <w:pict>
-                    <v:shapetype w14:anchorId="3DFC1055" id="_x0000_t13" coordsize="21600,21600" o:spt="13" adj="16200,5400" path="m@0,l@0@1,0@1,0@2@0@2@0,21600,21600,10800xe">
-                      <v:stroke joinstyle="miter"/>
-                      <v:formulas>
-                        <v:f eqn="val #0"/>
-                        <v:f eqn="val #1"/>
-                        <v:f eqn="sum height 0 #1"/>
-                        <v:f eqn="sum 10800 0 #1"/>
-                        <v:f eqn="sum width 0 #0"/>
-                        <v:f eqn="prod @4 @3 10800"/>
-                        <v:f eqn="sum width 0 @5"/>
-                      </v:formulas>
-                      <v:path o:connecttype="custom" o:connectlocs="@0,0;0,10800;@0,21600;21600,10800" o:connectangles="270,180,90,0" textboxrect="0,@1,@6,@2"/>
-                      <v:handles>
-                        <v:h position="#0,#1" xrange="0,21600" yrange="0,10800"/>
-                      </v:handles>
-                    </v:shapetype>
-                    <v:shape id="Arrow: Right 3" o:spid="_x0000_s1026" type="#_x0000_t13" style="position:absolute;margin-left:86.3pt;margin-top:3.3pt;width:61.95pt;height:5.75pt;rotation:10548665fd;z-index:251659264;visibility:visible;mso-wrap-style:square;mso-width-percent:0;mso-height-percent:0;mso-wrap-distance-left:9pt;mso-wrap-distance-top:0;mso-wrap-distance-right:9pt;mso-wrap-distance-bottom:0;mso-position-horizontal:absolute;mso-position-horizontal-relative:text;mso-position-vertical:absolute;mso-position-vertical-relative:text;mso-width-percent:0;mso-height-percent:0;mso-width-relative:margin;mso-height-relative:margin;v-text-anchor:middle" o:gfxdata="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" adj="20601" fillcolor="white [3201]" strokecolor="black [3200]" strokeweight="1pt">
+                    <v:shape w14:anchorId="3DFC1055" id="Arrow: Right 3" o:spid="_x0000_s1027" type="#_x0000_t13" style="position:absolute;margin-left:86.3pt;margin-top:3.3pt;width:61.95pt;height:5.75pt;rotation:10548665fd;z-index:251659264;visibility:visible;mso-wrap-style:square;mso-width-percent:0;mso-height-percent:0;mso-wrap-distance-left:9pt;mso-wrap-distance-top:0;mso-wrap-distance-right:9pt;mso-wrap-distance-bottom:0;mso-position-horizontal:absolute;mso-position-horizontal-relative:text;mso-position-vertical:absolute;mso-position-vertical-relative:text;mso-width-percent:0;mso-height-percent:0;mso-width-relative:margin;mso-height-relative:margin;v-text-anchor:middle" o:gfxdata="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" adj="20601" fillcolor="white [3201]" strokecolor="black [3200]" strokeweight="1pt">
                       <v:textbox>
                         <w:txbxContent>
                           <w:p>
@@ -374,7 +484,7 @@
                 </mc:Choice>
                 <mc:Fallback>
                   <w:pict>
-                    <v:shape w14:anchorId="73FD20AA" id="Arrow: Right 1" o:spid="_x0000_s1027" type="#_x0000_t13" style="position:absolute;margin-left:86.55pt;margin-top:17.95pt;width:61.95pt;height:5.75pt;rotation:705270fd;z-index:251660288;visibility:visible;mso-wrap-style:square;mso-width-percent:0;mso-height-percent:0;mso-wrap-distance-left:9pt;mso-wrap-distance-top:0;mso-wrap-distance-right:9pt;mso-wrap-distance-bottom:0;mso-position-horizontal:absolute;mso-position-horizontal-relative:text;mso-position-vertical:absolute;mso-position-vertical-relative:text;mso-width-percent:0;mso-height-percent:0;mso-width-relative:margin;mso-height-relative:margin;v-text-anchor:middle" o:gfxdata="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" adj="20601" fillcolor="white [3201]" strokecolor="black [3200]" strokeweight="1pt">
+                    <v:shape w14:anchorId="73FD20AA" id="Arrow: Right 1" o:spid="_x0000_s1028" type="#_x0000_t13" style="position:absolute;margin-left:86.55pt;margin-top:17.95pt;width:61.95pt;height:5.75pt;rotation:705270fd;z-index:251660288;visibility:visible;mso-wrap-style:square;mso-width-percent:0;mso-height-percent:0;mso-wrap-distance-left:9pt;mso-wrap-distance-top:0;mso-wrap-distance-right:9pt;mso-wrap-distance-bottom:0;mso-position-horizontal:absolute;mso-position-horizontal-relative:text;mso-position-vertical:absolute;mso-position-vertical-relative:text;mso-width-percent:0;mso-height-percent:0;mso-width-relative:margin;mso-height-relative:margin;v-text-anchor:middle" o:gfxdata="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" adj="20601" fillcolor="white [3201]" strokecolor="black [3200]" strokeweight="1pt">
                       <v:textbox>
                         <w:txbxContent>
                           <w:p>
@@ -530,7 +640,7 @@
                 </mc:Choice>
                 <mc:Fallback>
                   <w:pict>
-                    <v:shape w14:anchorId="01713941" id="Arrow: Right 2" o:spid="_x0000_s1028" type="#_x0000_t13" style="position:absolute;margin-left:105.25pt;margin-top:2.4pt;width:49.2pt;height:10.75pt;rotation:10753643fd;z-index:251661312;visibility:visible;mso-wrap-style:square;mso-width-percent:0;mso-height-percent:0;mso-wrap-distance-left:9pt;mso-wrap-distance-top:0;mso-wrap-distance-right:9pt;mso-wrap-distance-bottom:0;mso-position-horizontal:absolute;mso-position-horizontal-relative:text;mso-position-vertical:absolute;mso-position-vertical-relative:text;mso-width-percent:0;mso-height-percent:0;mso-width-relative:margin;mso-height-relative:margin;v-text-anchor:middle" o:gfxdata="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" adj="19242" fillcolor="white [3201]" strokecolor="black [3200]" strokeweight="1pt">
+                    <v:shape w14:anchorId="01713941" id="Arrow: Right 2" o:spid="_x0000_s1029" type="#_x0000_t13" style="position:absolute;margin-left:105.25pt;margin-top:2.4pt;width:49.2pt;height:10.75pt;rotation:10753643fd;z-index:251661312;visibility:visible;mso-wrap-style:square;mso-width-percent:0;mso-height-percent:0;mso-wrap-distance-left:9pt;mso-wrap-distance-top:0;mso-wrap-distance-right:9pt;mso-wrap-distance-bottom:0;mso-position-horizontal:absolute;mso-position-horizontal-relative:text;mso-position-vertical:absolute;mso-position-vertical-relative:text;mso-width-percent:0;mso-height-percent:0;mso-width-relative:margin;mso-height-relative:margin;v-text-anchor:middle" o:gfxdata="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" adj="19242" fillcolor="white [3201]" strokecolor="black [3200]" strokeweight="1pt">
                       <v:textbox>
                         <w:txbxContent>
                           <w:p>
@@ -642,7 +752,7 @@
                 </mc:Choice>
                 <mc:Fallback>
                   <w:pict>
-                    <v:shape w14:anchorId="07CFA855" id="Arrow: Right 4" o:spid="_x0000_s1029" type="#_x0000_t13" style="position:absolute;margin-left:96.45pt;margin-top:32.75pt;width:49.2pt;height:10pt;rotation:1622740fd;z-index:251662336;visibility:visible;mso-wrap-style:square;mso-width-percent:0;mso-height-percent:0;mso-wrap-distance-left:9pt;mso-wrap-distance-top:0;mso-wrap-distance-right:9pt;mso-wrap-distance-bottom:0;mso-position-horizontal:absolute;mso-position-horizontal-relative:text;mso-position-vertical:absolute;mso-position-vertical-relative:text;mso-width-percent:0;mso-height-percent:0;mso-width-relative:margin;mso-height-relative:margin;v-text-anchor:middle" o:gfxdata="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" adj="19409" fillcolor="white [3201]" strokecolor="black [3200]" strokeweight="1pt">
+                    <v:shape w14:anchorId="07CFA855" id="Arrow: Right 4" o:spid="_x0000_s1030" type="#_x0000_t13" style="position:absolute;margin-left:96.45pt;margin-top:32.75pt;width:49.2pt;height:10pt;rotation:1622740fd;z-index:251662336;visibility:visible;mso-wrap-style:square;mso-width-percent:0;mso-height-percent:0;mso-wrap-distance-left:9pt;mso-wrap-distance-top:0;mso-wrap-distance-right:9pt;mso-wrap-distance-bottom:0;mso-position-horizontal:absolute;mso-position-horizontal-relative:text;mso-position-vertical:absolute;mso-position-vertical-relative:text;mso-width-percent:0;mso-height-percent:0;mso-width-relative:margin;mso-height-relative:margin;v-text-anchor:middle" o:gfxdata="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" adj="19409" fillcolor="white [3201]" strokecolor="black [3200]" strokeweight="1pt">
                       <v:textbox>
                         <w:txbxContent>
                           <w:p>
@@ -670,6 +780,135 @@
               <w:t>Post Xml Schema to Printer</w:t>
             </w:r>
           </w:p>
+          <w:p/>
+          <w:p/>
+          <w:p/>
+          <w:p/>
+          <w:p/>
+          <w:p/>
+          <w:p/>
+          <w:p/>
+          <w:p>
+            <w:r>
+              <w:rPr>
+                <w:noProof/>
+              </w:rPr>
+              <mc:AlternateContent>
+                <mc:Choice Requires="wps">
+                  <w:drawing>
+                    <wp:anchor distT="0" distB="0" distL="114300" distR="114300" simplePos="0" relativeHeight="251672576" behindDoc="0" locked="0" layoutInCell="1" allowOverlap="1" wp14:anchorId="182A39D6" wp14:editId="370D1C3C">
+                      <wp:simplePos x="0" y="0"/>
+                      <wp:positionH relativeFrom="column">
+                        <wp:posOffset>1245235</wp:posOffset>
+                      </wp:positionH>
+                      <wp:positionV relativeFrom="paragraph">
+                        <wp:posOffset>604237</wp:posOffset>
+                      </wp:positionV>
+                      <wp:extent cx="624840" cy="126769"/>
+                      <wp:effectExtent l="0" t="114300" r="0" b="121285"/>
+                      <wp:wrapNone/>
+                      <wp:docPr id="8" name="Arrow: Right 8"/>
+                      <wp:cNvGraphicFramePr/>
+                      <a:graphic xmlns:a="http://schemas.openxmlformats.org/drawingml/2006/main">
+                        <a:graphicData uri="http://schemas.microsoft.com/office/word/2010/wordprocessingShape">
+                          <wps:wsp>
+                            <wps:cNvSpPr/>
+                            <wps:spPr>
+                              <a:xfrm rot="1485663">
+                                <a:off x="0" y="0"/>
+                                <a:ext cx="624840" cy="126769"/>
+                              </a:xfrm>
+                              <a:prstGeom prst="rightArrow">
+                                <a:avLst/>
+                              </a:prstGeom>
+                            </wps:spPr>
+                            <wps:style>
+                              <a:lnRef idx="2">
+                                <a:schemeClr val="dk1"/>
+                              </a:lnRef>
+                              <a:fillRef idx="1">
+                                <a:schemeClr val="lt1"/>
+                              </a:fillRef>
+                              <a:effectRef idx="0">
+                                <a:schemeClr val="dk1"/>
+                              </a:effectRef>
+                              <a:fontRef idx="minor">
+                                <a:schemeClr val="dk1"/>
+                              </a:fontRef>
+                            </wps:style>
+                            <wps:txbx>
+                              <w:txbxContent>
+                                <w:p>
+                                  <w:pPr>
+                                    <w:jc w:val="center"/>
+                                    <w:rPr>
+                                      <w:lang w:val="en-US"/>
+                                    </w:rPr>
+                                  </w:pPr>
+                                  <w:r>
+                                    <w:rPr>
+                                      <w:lang w:val="en-US"/>
+                                    </w:rPr>
+                                    <w:t>API Call</w:t>
+                                  </w:r>
+                                </w:p>
+                              </w:txbxContent>
+                            </wps:txbx>
+                            <wps:bodyPr rot="0" spcFirstLastPara="0" vertOverflow="overflow" horzOverflow="overflow" vert="horz" wrap="square" lIns="91440" tIns="45720" rIns="91440" bIns="45720" numCol="1" spcCol="0" rtlCol="0" fromWordArt="0" anchor="ctr" anchorCtr="0" forceAA="0" compatLnSpc="1">
+                              <a:prstTxWarp prst="textNoShape">
+                                <a:avLst/>
+                              </a:prstTxWarp>
+                              <a:noAutofit/>
+                            </wps:bodyPr>
+                          </wps:wsp>
+                        </a:graphicData>
+                      </a:graphic>
+                      <wp14:sizeRelH relativeFrom="margin">
+                        <wp14:pctWidth>0</wp14:pctWidth>
+                      </wp14:sizeRelH>
+                      <wp14:sizeRelV relativeFrom="margin">
+                        <wp14:pctHeight>0</wp14:pctHeight>
+                      </wp14:sizeRelV>
+                    </wp:anchor>
+                  </w:drawing>
+                </mc:Choice>
+                <mc:Fallback>
+                  <w:pict>
+                    <v:shape w14:anchorId="182A39D6" id="Arrow: Right 8" o:spid="_x0000_s1031" type="#_x0000_t13" style="position:absolute;margin-left:98.05pt;margin-top:47.6pt;width:49.2pt;height:10pt;rotation:1622740fd;z-index:251672576;visibility:visible;mso-wrap-style:square;mso-width-percent:0;mso-height-percent:0;mso-wrap-distance-left:9pt;mso-wrap-distance-top:0;mso-wrap-distance-right:9pt;mso-wrap-distance-bottom:0;mso-position-horizontal:absolute;mso-position-horizontal-relative:text;mso-position-vertical:absolute;mso-position-vertical-relative:text;mso-width-percent:0;mso-height-percent:0;mso-width-relative:margin;mso-height-relative:margin;v-text-anchor:middle" o:gfxdata="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" adj="19409" fillcolor="white [3201]" strokecolor="black [3200]" strokeweight="1pt">
+                      <v:textbox>
+                        <w:txbxContent>
+                          <w:p>
+                            <w:pPr>
+                              <w:jc w:val="center"/>
+                              <w:rPr>
+                                <w:lang w:val="en-US"/>
+                              </w:rPr>
+                            </w:pPr>
+                            <w:r>
+                              <w:rPr>
+                                <w:lang w:val="en-US"/>
+                              </w:rPr>
+                              <w:t>API Call</w:t>
+                            </w:r>
+                          </w:p>
+                        </w:txbxContent>
+                      </v:textbox>
+                    </v:shape>
+                  </w:pict>
+                </mc:Fallback>
+              </mc:AlternateContent>
+            </w:r>
+            <w:r>
+              <w:t>Converts the High Level Json Data in detailed XML</w:t>
+            </w:r>
+            <w:r>
+              <w:t xml:space="preserve"> with given email and </w:t>
+            </w:r>
+            <w:r>
+              <w:t>Post Xml Schema to Printer</w:t>
+            </w:r>
+          </w:p>
+          <w:p/>
         </w:tc>
         <w:tc>
           <w:tcPr>
@@ -721,42 +960,22 @@
               <w:t>Open a textbox to type an email if email is not entered in website or shows an “OK” button if you already provided email address</w:t>
             </w:r>
           </w:p>
+          <w:p/>
+          <w:p/>
+          <w:p/>
+          <w:p/>
+          <w:p/>
+          <w:p/>
+          <w:p>
+            <w:r>
+              <w:t>Scan Doc and send to Email</w:t>
+            </w:r>
+            <w:bookmarkStart w:id="0" w:name="_GoBack"/>
+            <w:bookmarkEnd w:id="0"/>
+          </w:p>
         </w:tc>
       </w:tr>
     </w:tbl>
-    <w:p>
-      <w:pPr>
-        <w:spacing w:after="0"/>
-      </w:pPr>
-      <w:r>
-        <w:t xml:space="preserve"> </w:t>
-      </w:r>
-    </w:p>
-    <w:p>
-      <w:pPr>
-        <w:spacing w:after="0"/>
-      </w:pPr>
-    </w:p>
-    <w:p>
-      <w:pPr>
-        <w:spacing w:after="0"/>
-      </w:pPr>
-    </w:p>
-    <w:p>
-      <w:pPr>
-        <w:spacing w:after="0"/>
-      </w:pPr>
-    </w:p>
-    <w:p>
-      <w:pPr>
-        <w:spacing w:after="0"/>
-      </w:pPr>
-    </w:p>
-    <w:p>
-      <w:pPr>
-        <w:spacing w:after="0"/>
-      </w:pPr>
-    </w:p>
     <w:p>
       <w:pPr>
         <w:spacing w:after="0"/>
@@ -995,8 +1214,9 @@
           <w:szCs w:val="18"/>
           <w:lang w:eastAsia="en-IN"/>
         </w:rPr>
-        <w:t>/api</w:t>
-      </w:r>
+        <w:t>/</w:t>
+      </w:r>
+      <w:proofErr w:type="spellStart"/>
       <w:r>
         <w:rPr>
           <w:rFonts w:ascii="Courier New" w:eastAsia="Times New Roman" w:hAnsi="Courier New" w:cs="Courier New"/>
@@ -1007,8 +1227,9 @@
           <w:szCs w:val="18"/>
           <w:lang w:eastAsia="en-IN"/>
         </w:rPr>
-        <w:t>/scanToEmail</w:t>
-      </w:r>
+        <w:t>api</w:t>
+      </w:r>
+      <w:proofErr w:type="spellEnd"/>
       <w:r>
         <w:rPr>
           <w:rFonts w:ascii="Courier New" w:eastAsia="Times New Roman" w:hAnsi="Courier New" w:cs="Courier New"/>
@@ -1019,8 +1240,9 @@
           <w:szCs w:val="18"/>
           <w:lang w:eastAsia="en-IN"/>
         </w:rPr>
-        <w:t>/add</w:t>
-      </w:r>
+        <w:t>/</w:t>
+      </w:r>
+      <w:proofErr w:type="spellStart"/>
       <w:r>
         <w:rPr>
           <w:rFonts w:ascii="Courier New" w:eastAsia="Times New Roman" w:hAnsi="Courier New" w:cs="Courier New"/>
@@ -1031,29 +1253,9 @@
           <w:szCs w:val="18"/>
           <w:lang w:eastAsia="en-IN"/>
         </w:rPr>
-        <w:t>'</w:t>
-      </w:r>
-      <w:r>
-        <w:rPr>
-          <w:rFonts w:ascii="Courier New" w:eastAsia="Times New Roman" w:hAnsi="Courier New" w:cs="Courier New"/>
-          <w:color w:val="000000"/>
-          <w:sz w:val="18"/>
-          <w:szCs w:val="18"/>
-          <w:lang w:eastAsia="en-IN"/>
-        </w:rPr>
-        <w:t>,</w:t>
-      </w:r>
-      <w:r>
-        <w:rPr>
-          <w:rFonts w:ascii="Courier New" w:eastAsia="Times New Roman" w:hAnsi="Courier New" w:cs="Courier New"/>
-          <w:color w:val="000000"/>
-          <w:sz w:val="18"/>
-          <w:szCs w:val="18"/>
-          <w:lang w:eastAsia="en-IN"/>
-        </w:rPr>
-        <w:br/>
-        <w:t xml:space="preserve">    type: </w:t>
-      </w:r>
+        <w:t>scanToEmail</w:t>
+      </w:r>
+      <w:proofErr w:type="spellEnd"/>
       <w:r>
         <w:rPr>
           <w:rFonts w:ascii="Courier New" w:eastAsia="Times New Roman" w:hAnsi="Courier New" w:cs="Courier New"/>
@@ -1064,72 +1266,7 @@
           <w:szCs w:val="18"/>
           <w:lang w:eastAsia="en-IN"/>
         </w:rPr>
-        <w:t>'POST'</w:t>
-      </w:r>
-      <w:r>
-        <w:rPr>
-          <w:rFonts w:ascii="Courier New" w:eastAsia="Times New Roman" w:hAnsi="Courier New" w:cs="Courier New"/>
-          <w:color w:val="000000"/>
-          <w:sz w:val="18"/>
-          <w:szCs w:val="18"/>
-          <w:lang w:eastAsia="en-IN"/>
-        </w:rPr>
-        <w:t>,</w:t>
-      </w:r>
-      <w:r>
-        <w:rPr>
-          <w:rFonts w:ascii="Courier New" w:eastAsia="Times New Roman" w:hAnsi="Courier New" w:cs="Courier New"/>
-          <w:color w:val="000000"/>
-          <w:sz w:val="18"/>
-          <w:szCs w:val="18"/>
-          <w:lang w:eastAsia="en-IN"/>
-        </w:rPr>
-        <w:br/>
-        <w:t xml:space="preserve">    data: {</w:t>
-      </w:r>
-      <w:r>
-        <w:rPr>
-          <w:rFonts w:ascii="Courier New" w:eastAsia="Times New Roman" w:hAnsi="Courier New" w:cs="Courier New"/>
-          <w:color w:val="000000"/>
-          <w:sz w:val="18"/>
-          <w:szCs w:val="18"/>
-          <w:lang w:eastAsia="en-IN"/>
-        </w:rPr>
-        <w:br/>
-        <w:t xml:space="preserve">        data: </w:t>
-      </w:r>
-      <w:proofErr w:type="spellStart"/>
-      <w:r>
-        <w:rPr>
-          <w:rFonts w:ascii="Courier New" w:eastAsia="Times New Roman" w:hAnsi="Courier New" w:cs="Courier New"/>
-          <w:color w:val="000000"/>
-          <w:sz w:val="18"/>
-          <w:szCs w:val="18"/>
-          <w:lang w:eastAsia="en-IN"/>
-        </w:rPr>
-        <w:t>JSON.stringify</w:t>
-      </w:r>
-      <w:proofErr w:type="spellEnd"/>
-      <w:r>
-        <w:rPr>
-          <w:rFonts w:ascii="Courier New" w:eastAsia="Times New Roman" w:hAnsi="Courier New" w:cs="Courier New"/>
-          <w:color w:val="000000"/>
-          <w:sz w:val="18"/>
-          <w:szCs w:val="18"/>
-          <w:lang w:eastAsia="en-IN"/>
-        </w:rPr>
-        <w:t>({</w:t>
-      </w:r>
-      <w:r>
-        <w:rPr>
-          <w:rFonts w:ascii="Courier New" w:eastAsia="Times New Roman" w:hAnsi="Courier New" w:cs="Courier New"/>
-          <w:color w:val="000000"/>
-          <w:sz w:val="18"/>
-          <w:szCs w:val="18"/>
-          <w:lang w:eastAsia="en-IN"/>
-        </w:rPr>
-        <w:br/>
-        <w:t xml:space="preserve">            </w:t>
+        <w:t>/add</w:t>
       </w:r>
       <w:r>
         <w:rPr>
@@ -1141,7 +1278,143 @@
           <w:szCs w:val="18"/>
           <w:lang w:eastAsia="en-IN"/>
         </w:rPr>
-        <w:t>"ScanToEmail"</w:t>
+        <w:t>'</w:t>
+      </w:r>
+      <w:r>
+        <w:rPr>
+          <w:rFonts w:ascii="Courier New" w:eastAsia="Times New Roman" w:hAnsi="Courier New" w:cs="Courier New"/>
+          <w:color w:val="000000"/>
+          <w:sz w:val="18"/>
+          <w:szCs w:val="18"/>
+          <w:lang w:eastAsia="en-IN"/>
+        </w:rPr>
+        <w:t>,</w:t>
+      </w:r>
+      <w:r>
+        <w:rPr>
+          <w:rFonts w:ascii="Courier New" w:eastAsia="Times New Roman" w:hAnsi="Courier New" w:cs="Courier New"/>
+          <w:color w:val="000000"/>
+          <w:sz w:val="18"/>
+          <w:szCs w:val="18"/>
+          <w:lang w:eastAsia="en-IN"/>
+        </w:rPr>
+        <w:br/>
+        <w:t xml:space="preserve">    type: </w:t>
+      </w:r>
+      <w:r>
+        <w:rPr>
+          <w:rFonts w:ascii="Courier New" w:eastAsia="Times New Roman" w:hAnsi="Courier New" w:cs="Courier New"/>
+          <w:b/>
+          <w:bCs/>
+          <w:color w:val="008000"/>
+          <w:sz w:val="18"/>
+          <w:szCs w:val="18"/>
+          <w:lang w:eastAsia="en-IN"/>
+        </w:rPr>
+        <w:t>'POST'</w:t>
+      </w:r>
+      <w:r>
+        <w:rPr>
+          <w:rFonts w:ascii="Courier New" w:eastAsia="Times New Roman" w:hAnsi="Courier New" w:cs="Courier New"/>
+          <w:color w:val="000000"/>
+          <w:sz w:val="18"/>
+          <w:szCs w:val="18"/>
+          <w:lang w:eastAsia="en-IN"/>
+        </w:rPr>
+        <w:t>,</w:t>
+      </w:r>
+      <w:r>
+        <w:rPr>
+          <w:rFonts w:ascii="Courier New" w:eastAsia="Times New Roman" w:hAnsi="Courier New" w:cs="Courier New"/>
+          <w:color w:val="000000"/>
+          <w:sz w:val="18"/>
+          <w:szCs w:val="18"/>
+          <w:lang w:eastAsia="en-IN"/>
+        </w:rPr>
+        <w:br/>
+        <w:t xml:space="preserve">    data: {</w:t>
+      </w:r>
+      <w:r>
+        <w:rPr>
+          <w:rFonts w:ascii="Courier New" w:eastAsia="Times New Roman" w:hAnsi="Courier New" w:cs="Courier New"/>
+          <w:color w:val="000000"/>
+          <w:sz w:val="18"/>
+          <w:szCs w:val="18"/>
+          <w:lang w:eastAsia="en-IN"/>
+        </w:rPr>
+        <w:br/>
+        <w:t xml:space="preserve">        data: </w:t>
+      </w:r>
+      <w:proofErr w:type="spellStart"/>
+      <w:r>
+        <w:rPr>
+          <w:rFonts w:ascii="Courier New" w:eastAsia="Times New Roman" w:hAnsi="Courier New" w:cs="Courier New"/>
+          <w:color w:val="000000"/>
+          <w:sz w:val="18"/>
+          <w:szCs w:val="18"/>
+          <w:lang w:eastAsia="en-IN"/>
+        </w:rPr>
+        <w:t>JSON.stringify</w:t>
+      </w:r>
+      <w:proofErr w:type="spellEnd"/>
+      <w:r>
+        <w:rPr>
+          <w:rFonts w:ascii="Courier New" w:eastAsia="Times New Roman" w:hAnsi="Courier New" w:cs="Courier New"/>
+          <w:color w:val="000000"/>
+          <w:sz w:val="18"/>
+          <w:szCs w:val="18"/>
+          <w:lang w:eastAsia="en-IN"/>
+        </w:rPr>
+        <w:t>({</w:t>
+      </w:r>
+      <w:r>
+        <w:rPr>
+          <w:rFonts w:ascii="Courier New" w:eastAsia="Times New Roman" w:hAnsi="Courier New" w:cs="Courier New"/>
+          <w:color w:val="000000"/>
+          <w:sz w:val="18"/>
+          <w:szCs w:val="18"/>
+          <w:lang w:eastAsia="en-IN"/>
+        </w:rPr>
+        <w:br/>
+        <w:t xml:space="preserve">            </w:t>
+      </w:r>
+      <w:r>
+        <w:rPr>
+          <w:rFonts w:ascii="Courier New" w:eastAsia="Times New Roman" w:hAnsi="Courier New" w:cs="Courier New"/>
+          <w:b/>
+          <w:bCs/>
+          <w:color w:val="008000"/>
+          <w:sz w:val="18"/>
+          <w:szCs w:val="18"/>
+          <w:lang w:eastAsia="en-IN"/>
+        </w:rPr>
+        <w:t>"</w:t>
+      </w:r>
+      <w:proofErr w:type="spellStart"/>
+      <w:r>
+        <w:rPr>
+          <w:rFonts w:ascii="Courier New" w:eastAsia="Times New Roman" w:hAnsi="Courier New" w:cs="Courier New"/>
+          <w:b/>
+          <w:bCs/>
+          <w:color w:val="008000"/>
+          <w:sz w:val="18"/>
+          <w:szCs w:val="18"/>
+          <w:lang w:eastAsia="en-IN"/>
+        </w:rPr>
+        <w:t>ScanToEmail</w:t>
+      </w:r>
+      <w:proofErr w:type="spellEnd"/>
+      <w:r>
+        <w:rPr>
+          <w:rFonts w:ascii="Courier New" w:eastAsia="Times New Roman" w:hAnsi="Courier New" w:cs="Courier New"/>
+          <w:b/>
+          <w:bCs/>
+          <w:color w:val="008000"/>
+          <w:sz w:val="18"/>
+          <w:szCs w:val="18"/>
+          <w:lang w:eastAsia="en-IN"/>
+        </w:rPr>
+        <w:t>"</w:t>
       </w:r>
       <w:r>
         <w:rPr>
@@ -1705,21 +1978,6 @@
     <w:p>
       <w:pPr>
         <w:spacing w:after="0"/>
-      </w:pPr>
-    </w:p>
-    <w:p>
-      <w:pPr>
-        <w:spacing w:after="0"/>
-      </w:pPr>
-    </w:p>
-    <w:p>
-      <w:pPr>
-        <w:spacing w:after="0"/>
-      </w:pPr>
-    </w:p>
-    <w:p>
-      <w:pPr>
-        <w:spacing w:after="0"/>
         <w:rPr>
           <w:b/>
           <w:u w:val="single"/>
@@ -1730,14 +1988,17 @@
           <w:b/>
           <w:u w:val="single"/>
         </w:rPr>
-        <w:t>API For Scan to Email</w:t>
+        <w:t>Swagger</w:t>
+      </w:r>
+      <w:r>
+        <w:t>:</w:t>
       </w:r>
       <w:r>
         <w:rPr>
           <w:b/>
           <w:u w:val="single"/>
         </w:rPr>
-        <w:t xml:space="preserve">: </w:t>
+        <w:t xml:space="preserve"> </w:t>
       </w:r>
     </w:p>
     <w:p>
@@ -1748,11 +2009,113 @@
           <w:numId w:val="5"/>
         </w:numPr>
         <w:spacing w:after="0"/>
+      </w:pPr>
+      <w:r>
+        <w:t xml:space="preserve">For All </w:t>
+      </w:r>
+      <w:proofErr w:type="spellStart"/>
+      <w:r>
+        <w:t>EndPoint’s</w:t>
+      </w:r>
+      <w:proofErr w:type="spellEnd"/>
+      <w:r>
+        <w:t xml:space="preserve"> you can try out </w:t>
+      </w:r>
+      <w:proofErr w:type="gramStart"/>
+      <w:r>
+        <w:t>at  .</w:t>
+      </w:r>
+      <w:proofErr w:type="gramEnd"/>
+      <w:r>
+        <w:t>/</w:t>
+      </w:r>
+      <w:proofErr w:type="spellStart"/>
+      <w:r>
+        <w:t>api</w:t>
+      </w:r>
+      <w:proofErr w:type="spellEnd"/>
+      <w:r>
+        <w:t>-docs/</w:t>
+      </w:r>
+      <w:r>
+        <w:t>.</w:t>
+      </w:r>
+    </w:p>
+    <w:p>
+      <w:pPr>
+        <w:pStyle w:val="ListParagraph"/>
+        <w:numPr>
+          <w:ilvl w:val="0"/>
+          <w:numId w:val="5"/>
+        </w:numPr>
+        <w:spacing w:after="0"/>
+      </w:pPr>
+      <w:r>
+        <w:t xml:space="preserve">It will provide you </w:t>
+      </w:r>
+      <w:proofErr w:type="spellStart"/>
+      <w:r>
+        <w:t>Documention</w:t>
+      </w:r>
+      <w:proofErr w:type="spellEnd"/>
+      <w:r>
+        <w:t xml:space="preserve"> with UI to try out </w:t>
+      </w:r>
+      <w:proofErr w:type="spellStart"/>
+      <w:r>
+        <w:t>api’s</w:t>
+      </w:r>
+      <w:proofErr w:type="spellEnd"/>
+      <w:r>
+        <w:t>.</w:t>
+      </w:r>
+    </w:p>
+    <w:p>
+      <w:pPr>
+        <w:spacing w:after="0"/>
+      </w:pPr>
+    </w:p>
+    <w:p>
+      <w:pPr>
+        <w:spacing w:after="0"/>
+      </w:pPr>
+    </w:p>
+    <w:p>
+      <w:pPr>
+        <w:spacing w:after="0"/>
         <w:rPr>
           <w:b/>
           <w:u w:val="single"/>
         </w:rPr>
       </w:pPr>
+      <w:r>
+        <w:rPr>
+          <w:b/>
+          <w:u w:val="single"/>
+        </w:rPr>
+        <w:t>API For Scan to Email</w:t>
+      </w:r>
+      <w:r>
+        <w:rPr>
+          <w:b/>
+          <w:u w:val="single"/>
+        </w:rPr>
+        <w:t xml:space="preserve">: </w:t>
+      </w:r>
+    </w:p>
+    <w:p>
+      <w:pPr>
+        <w:pStyle w:val="ListParagraph"/>
+        <w:numPr>
+          <w:ilvl w:val="0"/>
+          <w:numId w:val="5"/>
+        </w:numPr>
+        <w:spacing w:after="0"/>
+        <w:rPr>
+          <w:b/>
+          <w:u w:val="single"/>
+        </w:rPr>
+      </w:pPr>
       <w:proofErr w:type="gramStart"/>
       <w:r>
         <w:t>‘./</w:t>
@@ -1762,13 +2125,8 @@
         <w:t>api/scanToEmail/add’</w:t>
       </w:r>
       <w:r>
-        <w:t xml:space="preserve"> </w:t>
-      </w:r>
-      <w:r>
-        <w:t>[POST]</w:t>
-      </w:r>
-      <w:bookmarkStart w:id="0" w:name="_GoBack"/>
-      <w:bookmarkEnd w:id="0"/>
+        <w:t xml:space="preserve"> [POST]</w:t>
+      </w:r>
     </w:p>
     <w:p>
       <w:pPr>
@@ -2502,7 +2860,7 @@
                 <v:stroke joinstyle="miter"/>
                 <v:path gradientshapeok="t" o:connecttype="rect"/>
               </v:shapetype>
-              <v:shape id="Text Box 2" o:spid="_x0000_s1030" type="#_x0000_t202" style="position:absolute;left:0;text-align:left;margin-left:92.25pt;margin-top:19.5pt;width:400.5pt;height:326.25pt;z-index:251664384;visibility:visible;mso-wrap-style:square;mso-width-percent:0;mso-height-percent:0;mso-wrap-distance-left:9pt;mso-wrap-distance-top:3.6pt;mso-wrap-distance-right:9pt;mso-wrap-distance-bottom:3.6pt;mso-position-horizontal:absolute;mso-position-horizontal-relative:text;mso-position-vertical:absolute;mso-position-vertical-relative:text;mso-width-percent:0;mso-height-percent:0;mso-width-relative:margin;mso-height-relative:margin;v-text-anchor:top" o:gfxdata="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">
+              <v:shape id="Text Box 2" o:spid="_x0000_s1032" type="#_x0000_t202" style="position:absolute;left:0;text-align:left;margin-left:92.25pt;margin-top:19.5pt;width:400.5pt;height:326.25pt;z-index:251664384;visibility:visible;mso-wrap-style:square;mso-width-percent:0;mso-height-percent:0;mso-wrap-distance-left:9pt;mso-wrap-distance-top:3.6pt;mso-wrap-distance-right:9pt;mso-wrap-distance-bottom:3.6pt;mso-position-horizontal:absolute;mso-position-horizontal-relative:text;mso-position-vertical:absolute;mso-position-vertical-relative:text;mso-width-percent:0;mso-height-percent:0;mso-width-relative:margin;mso-height-relative:margin;v-text-anchor:top" o:gfxdata="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">
                 <v:textbox>
                   <w:txbxContent>
                     <w:p>
@@ -3560,7 +3918,7 @@
           </mc:Choice>
           <mc:Fallback>
             <w:pict>
-              <v:shape w14:anchorId="6122C344" id="_x0000_s1031" type="#_x0000_t202" style="position:absolute;left:0;text-align:left;margin-left:91.5pt;margin-top:21.5pt;width:400.5pt;height:343.5pt;z-index:251666432;visibility:visible;mso-wrap-style:square;mso-width-percent:0;mso-height-percent:0;mso-wrap-distance-left:9pt;mso-wrap-distance-top:3.6pt;mso-wrap-distance-right:9pt;mso-wrap-distance-bottom:3.6pt;mso-position-horizontal:absolute;mso-position-horizontal-relative:text;mso-position-vertical:absolute;mso-position-vertical-relative:text;mso-width-percent:0;mso-height-percent:0;mso-width-relative:margin;mso-height-relative:margin;v-text-anchor:top" o:gfxdata="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">
+              <v:shape w14:anchorId="6122C344" id="_x0000_s1033" type="#_x0000_t202" style="position:absolute;left:0;text-align:left;margin-left:91.5pt;margin-top:21.5pt;width:400.5pt;height:343.5pt;z-index:251666432;visibility:visible;mso-wrap-style:square;mso-width-percent:0;mso-height-percent:0;mso-wrap-distance-left:9pt;mso-wrap-distance-top:3.6pt;mso-wrap-distance-right:9pt;mso-wrap-distance-bottom:3.6pt;mso-position-horizontal:absolute;mso-position-horizontal-relative:text;mso-position-vertical:absolute;mso-position-vertical-relative:text;mso-width-percent:0;mso-height-percent:0;mso-width-relative:margin;mso-height-relative:margin;v-text-anchor:top" o:gfxdata="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">
                 <v:textbox>
                   <w:txbxContent>
                     <w:p>
@@ -4164,14 +4522,18 @@
         </mc:AlternateContent>
       </w:r>
       <w:r>
-        <w:t xml:space="preserve">If user </w:t>
-      </w:r>
-      <w:r>
-        <w:t xml:space="preserve">not </w:t>
-      </w:r>
-      <w:r>
-        <w:t>provide email address then it will send xml</w:t>
-      </w:r>
+        <w:t>If user not provide email address then it will send xml</w:t>
+      </w:r>
+    </w:p>
+    <w:p>
+      <w:pPr>
+        <w:pStyle w:val="ListParagraph"/>
+        <w:ind w:left="2160"/>
+        <w:rPr>
+          <w:sz w:val="24"/>
+          <w:szCs w:val="24"/>
+        </w:rPr>
+      </w:pPr>
     </w:p>
     <w:p>
       <w:pPr>
@@ -4352,13 +4714,7 @@
       </w:r>
       <w:proofErr w:type="gramEnd"/>
       <w:r>
-        <w:t>api/scanToEmail/email’</w:t>
-      </w:r>
-      <w:r>
-        <w:t xml:space="preserve"> [</w:t>
-      </w:r>
-      <w:r>
-        <w:t>POST]</w:t>
+        <w:t>api/scanToEmail/email’ [POST]</w:t>
       </w:r>
     </w:p>
     <w:p>
@@ -4560,7 +4916,30 @@
                                 <w:sz w:val="16"/>
                                 <w:szCs w:val="16"/>
                               </w:rPr>
-                              <w:t xml:space="preserve">                &lt;Destination/&gt;</w:t>
+                              <w:t xml:space="preserve">                &lt;Destination&gt;</w:t>
+                            </w:r>
+                            <w:r>
+                              <w:rPr>
+                                <w:sz w:val="16"/>
+                                <w:szCs w:val="16"/>
+                              </w:rPr>
+                              <w:t>Given Email&lt;/</w:t>
+                            </w:r>
+                            <w:proofErr w:type="spellStart"/>
+                            <w:r>
+                              <w:rPr>
+                                <w:sz w:val="16"/>
+                                <w:szCs w:val="16"/>
+                              </w:rPr>
+                              <w:t>Desitnation</w:t>
+                            </w:r>
+                            <w:proofErr w:type="spellEnd"/>
+                            <w:r>
+                              <w:rPr>
+                                <w:sz w:val="16"/>
+                                <w:szCs w:val="16"/>
+                              </w:rPr>
+                              <w:t>&gt;</w:t>
                             </w:r>
                           </w:p>
                           <w:p>
@@ -5110,7 +5489,7 @@
           </mc:Choice>
           <mc:Fallback>
             <w:pict>
-              <v:shape w14:anchorId="7E46246F" id="_x0000_s1032" type="#_x0000_t202" style="position:absolute;margin-left:329.8pt;margin-top:13pt;width:381pt;height:414pt;z-index:251668480;visibility:visible;mso-wrap-style:square;mso-width-percent:0;mso-height-percent:0;mso-wrap-distance-left:9pt;mso-wrap-distance-top:3.6pt;mso-wrap-distance-right:9pt;mso-wrap-distance-bottom:3.6pt;mso-position-horizontal:right;mso-position-horizontal-relative:margin;mso-position-vertical:absolute;mso-position-vertical-relative:text;mso-width-percent:0;mso-height-percent:0;mso-width-relative:margin;mso-height-relative:margin;v-text-anchor:top" o:gfxdata="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">
+              <v:shape w14:anchorId="7E46246F" id="_x0000_s1034" type="#_x0000_t202" style="position:absolute;margin-left:329.8pt;margin-top:13pt;width:381pt;height:414pt;z-index:251668480;visibility:visible;mso-wrap-style:square;mso-width-percent:0;mso-height-percent:0;mso-wrap-distance-left:9pt;mso-wrap-distance-top:3.6pt;mso-wrap-distance-right:9pt;mso-wrap-distance-bottom:3.6pt;mso-position-horizontal:right;mso-position-horizontal-relative:margin;mso-position-vertical:absolute;mso-position-vertical-relative:text;mso-width-percent:0;mso-height-percent:0;mso-width-relative:margin;mso-height-relative:margin;v-text-anchor:top" o:gfxdata="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">
                 <v:textbox>
                   <w:txbxContent>
                     <w:p>
@@ -5238,7 +5617,30 @@
                           <w:sz w:val="16"/>
                           <w:szCs w:val="16"/>
                         </w:rPr>
-                        <w:t xml:space="preserve">                &lt;Destination/&gt;</w:t>
+                        <w:t xml:space="preserve">                &lt;Destination&gt;</w:t>
+                      </w:r>
+                      <w:r>
+                        <w:rPr>
+                          <w:sz w:val="16"/>
+                          <w:szCs w:val="16"/>
+                        </w:rPr>
+                        <w:t>Given Email&lt;/</w:t>
+                      </w:r>
+                      <w:proofErr w:type="spellStart"/>
+                      <w:r>
+                        <w:rPr>
+                          <w:sz w:val="16"/>
+                          <w:szCs w:val="16"/>
+                        </w:rPr>
+                        <w:t>Desitnation</w:t>
+                      </w:r>
+                      <w:proofErr w:type="spellEnd"/>
+                      <w:r>
+                        <w:rPr>
+                          <w:sz w:val="16"/>
+                          <w:szCs w:val="16"/>
+                        </w:rPr>
+                        <w:t>&gt;</w:t>
                       </w:r>
                     </w:p>
                     <w:p>
@@ -6546,6 +6948,7 @@
     <w:lsdException w:name="HTML Sample" w:semiHidden="1" w:unhideWhenUsed="1"/>
     <w:lsdException w:name="HTML Typewriter" w:semiHidden="1" w:unhideWhenUsed="1"/>
     <w:lsdException w:name="HTML Variable" w:semiHidden="1" w:unhideWhenUsed="1"/>
+    <w:lsdException w:name="Normal Table" w:semiHidden="1" w:unhideWhenUsed="1"/>
     <w:lsdException w:name="annotation subject" w:semiHidden="1" w:unhideWhenUsed="1"/>
     <w:lsdException w:name="No List" w:semiHidden="1" w:unhideWhenUsed="1"/>
     <w:lsdException w:name="Outline List 1" w:semiHidden="1" w:unhideWhenUsed="1"/>
@@ -6592,8 +6995,10 @@
     <w:lsdException w:name="Table Subtle 2" w:semiHidden="1" w:unhideWhenUsed="1"/>
     <w:lsdException w:name="Table Web 1" w:semiHidden="1" w:unhideWhenUsed="1"/>
     <w:lsdException w:name="Table Web 2" w:semiHidden="1" w:unhideWhenUsed="1"/>
+    <w:lsdException w:name="Table Web 3" w:semiHidden="1" w:unhideWhenUsed="1"/>
     <w:lsdException w:name="Balloon Text" w:semiHidden="1" w:unhideWhenUsed="1"/>
     <w:lsdException w:name="Table Grid" w:uiPriority="39"/>
+    <w:lsdException w:name="Table Theme" w:semiHidden="1" w:unhideWhenUsed="1"/>
     <w:lsdException w:name="Placeholder Text" w:semiHidden="1"/>
     <w:lsdException w:name="No Spacing" w:uiPriority="1" w:qFormat="1"/>
     <w:lsdException w:name="Light Shading" w:uiPriority="60"/>

</xml_diff>